<commit_message>
Some extra changes and additions
</commit_message>
<xml_diff>
--- a/documents/contributions/Risk_Assessment_v01.docx
+++ b/documents/contributions/Risk_Assessment_v01.docx
@@ -133,7 +133,6 @@
             <w:rFonts w:ascii="Century Gothic" w:hAnsi="Century Gothic" w:cstheme="majorHAnsi"/>
             <w:sz w:val="36"/>
             <w:szCs w:val="36"/>
-            <w:lang w:val="en-US"/>
           </w:rPr>
           <w:t>.</w:t>
         </w:r>
@@ -172,7 +171,6 @@
             <w:rFonts w:ascii="Century Gothic" w:hAnsi="Century Gothic" w:cstheme="majorHAnsi"/>
             <w:sz w:val="36"/>
             <w:szCs w:val="36"/>
-            <w:lang w:val="en-US"/>
           </w:rPr>
           <w:t>…</w:t>
         </w:r>
@@ -926,7 +924,7 @@
                                     </pic:cNvPicPr>
                                   </pic:nvPicPr>
                                   <pic:blipFill>
-                                    <a:blip r:embed="rId9">
+                                    <a:blip r:embed="rId11">
                                       <a:extLst>
                                         <a:ext uri="{28A0092B-C50C-407E-A947-70E740481C1C}">
                                           <a14:useLocalDpi xmlns:a14="http://schemas.microsoft.com/office/drawing/2010/main" val="0"/>
@@ -1171,7 +1169,7 @@
                           </w14:textOutline>
                         </w:rPr>
                       </w:pPr>
-                      <w:hyperlink r:id="rId11" w:history="1">
+                      <w:hyperlink r:id="rId12" w:history="1">
                         <w:r>
                           <w:rPr>
                             <w:rStyle w:val="-"/>
@@ -1397,7 +1395,7 @@
                                           </pic:cNvPicPr>
                                         </pic:nvPicPr>
                                         <pic:blipFill>
-                                          <a:blip r:embed="rId12">
+                                          <a:blip r:embed="rId13">
                                             <a:extLst>
                                               <a:ext uri="{28A0092B-C50C-407E-A947-70E740481C1C}">
                                                 <a14:useLocalDpi xmlns:a14="http://schemas.microsoft.com/office/drawing/2010/main" val="0"/>
@@ -1644,7 +1642,7 @@
                                 </w14:textOutline>
                               </w:rPr>
                             </w:pPr>
-                            <w:hyperlink r:id="rId13" w:history="1">
+                            <w:hyperlink r:id="rId14" w:history="1">
                               <w:r>
                                 <w:rPr>
                                   <w:rStyle w:val="-"/>
@@ -1817,7 +1815,7 @@
                                     </pic:cNvPicPr>
                                   </pic:nvPicPr>
                                   <pic:blipFill>
-                                    <a:blip r:embed="rId12">
+                                    <a:blip r:embed="rId15">
                                       <a:extLst>
                                         <a:ext uri="{28A0092B-C50C-407E-A947-70E740481C1C}">
                                           <a14:useLocalDpi xmlns:a14="http://schemas.microsoft.com/office/drawing/2010/main" val="0"/>
@@ -2064,7 +2062,7 @@
                           </w14:textOutline>
                         </w:rPr>
                       </w:pPr>
-                      <w:hyperlink r:id="rId14" w:history="1">
+                      <w:hyperlink r:id="rId16" w:history="1">
                         <w:r>
                           <w:rPr>
                             <w:rStyle w:val="-"/>
@@ -2335,7 +2333,7 @@
                                           </pic:cNvPicPr>
                                         </pic:nvPicPr>
                                         <pic:blipFill>
-                                          <a:blip r:embed="rId15">
+                                          <a:blip r:embed="rId17">
                                             <a:extLst>
                                               <a:ext uri="{28A0092B-C50C-407E-A947-70E740481C1C}">
                                                 <a14:useLocalDpi xmlns:a14="http://schemas.microsoft.com/office/drawing/2010/main" val="0"/>
@@ -2582,7 +2580,7 @@
                                 </w14:textOutline>
                               </w:rPr>
                             </w:pPr>
-                            <w:hyperlink r:id="rId16" w:history="1">
+                            <w:hyperlink r:id="rId18" w:history="1">
                               <w:r>
                                 <w:rPr>
                                   <w:rStyle w:val="-"/>
@@ -2675,7 +2673,7 @@
                                     </pic:cNvPicPr>
                                   </pic:nvPicPr>
                                   <pic:blipFill>
-                                    <a:blip r:embed="rId15">
+                                    <a:blip r:embed="rId17">
                                       <a:extLst>
                                         <a:ext uri="{28A0092B-C50C-407E-A947-70E740481C1C}">
                                           <a14:useLocalDpi xmlns:a14="http://schemas.microsoft.com/office/drawing/2010/main" val="0"/>
@@ -2922,7 +2920,7 @@
                           </w14:textOutline>
                         </w:rPr>
                       </w:pPr>
-                      <w:hyperlink r:id="rId17" w:history="1">
+                      <w:hyperlink r:id="rId19" w:history="1">
                         <w:r>
                           <w:rPr>
                             <w:rStyle w:val="-"/>
@@ -3004,17 +3002,7 @@
         </w:rPr>
       </w:pPr>
     </w:p>
-    <w:p>
-      <w:pPr>
-        <w:pStyle w:val="1"/>
-        <w:rPr>
-          <w:rFonts w:ascii="Century Gothic" w:hAnsi="Century Gothic" w:cs="Times New Roman"/>
-          <w:b/>
-          <w:bCs/>
-          <w:color w:val="auto"/>
-        </w:rPr>
-      </w:pPr>
-    </w:p>
+    <w:p/>
     <w:p/>
     <w:p>
       <w:pPr>
@@ -5301,7 +5289,7 @@
                     </pic:cNvPicPr>
                   </pic:nvPicPr>
                   <pic:blipFill>
-                    <a:blip r:embed="rId18">
+                    <a:blip r:embed="rId20">
                       <a:extLst>
                         <a:ext uri="{28A0092B-C50C-407E-A947-70E740481C1C}">
                           <a14:useLocalDpi xmlns:a14="http://schemas.microsoft.com/office/drawing/2010/main" val="0"/>
@@ -5364,7 +5352,7 @@
                     </pic:cNvPicPr>
                   </pic:nvPicPr>
                   <pic:blipFill>
-                    <a:blip r:embed="rId19">
+                    <a:blip r:embed="rId21">
                       <a:extLst>
                         <a:ext uri="{28A0092B-C50C-407E-A947-70E740481C1C}">
                           <a14:useLocalDpi xmlns:a14="http://schemas.microsoft.com/office/drawing/2010/main" val="0"/>
@@ -5418,7 +5406,7 @@
                     </pic:cNvPicPr>
                   </pic:nvPicPr>
                   <pic:blipFill>
-                    <a:blip r:embed="rId20">
+                    <a:blip r:embed="rId22">
                       <a:extLst>
                         <a:ext uri="{28A0092B-C50C-407E-A947-70E740481C1C}">
                           <a14:useLocalDpi xmlns:a14="http://schemas.microsoft.com/office/drawing/2010/main" val="0"/>
@@ -5472,7 +5460,7 @@
                     </pic:cNvPicPr>
                   </pic:nvPicPr>
                   <pic:blipFill>
-                    <a:blip r:embed="rId21">
+                    <a:blip r:embed="rId23">
                       <a:extLst>
                         <a:ext uri="{28A0092B-C50C-407E-A947-70E740481C1C}">
                           <a14:useLocalDpi xmlns:a14="http://schemas.microsoft.com/office/drawing/2010/main" val="0"/>
@@ -5526,7 +5514,7 @@
                     </pic:cNvPicPr>
                   </pic:nvPicPr>
                   <pic:blipFill>
-                    <a:blip r:embed="rId22">
+                    <a:blip r:embed="rId24">
                       <a:extLst>
                         <a:ext uri="{28A0092B-C50C-407E-A947-70E740481C1C}">
                           <a14:useLocalDpi xmlns:a14="http://schemas.microsoft.com/office/drawing/2010/main" val="0"/>
@@ -5580,7 +5568,7 @@
                     </pic:cNvPicPr>
                   </pic:nvPicPr>
                   <pic:blipFill>
-                    <a:blip r:embed="rId23">
+                    <a:blip r:embed="rId25">
                       <a:extLst>
                         <a:ext uri="{28A0092B-C50C-407E-A947-70E740481C1C}">
                           <a14:useLocalDpi xmlns:a14="http://schemas.microsoft.com/office/drawing/2010/main" val="0"/>
@@ -5634,7 +5622,7 @@
                     </pic:cNvPicPr>
                   </pic:nvPicPr>
                   <pic:blipFill>
-                    <a:blip r:embed="rId24">
+                    <a:blip r:embed="rId26">
                       <a:extLst>
                         <a:ext uri="{28A0092B-C50C-407E-A947-70E740481C1C}">
                           <a14:useLocalDpi xmlns:a14="http://schemas.microsoft.com/office/drawing/2010/main" val="0"/>
@@ -5688,7 +5676,7 @@
                     </pic:cNvPicPr>
                   </pic:nvPicPr>
                   <pic:blipFill>
-                    <a:blip r:embed="rId25">
+                    <a:blip r:embed="rId27">
                       <a:extLst>
                         <a:ext uri="{28A0092B-C50C-407E-A947-70E740481C1C}">
                           <a14:useLocalDpi xmlns:a14="http://schemas.microsoft.com/office/drawing/2010/main" val="0"/>
@@ -5742,7 +5730,7 @@
                     </pic:cNvPicPr>
                   </pic:nvPicPr>
                   <pic:blipFill>
-                    <a:blip r:embed="rId26">
+                    <a:blip r:embed="rId28">
                       <a:extLst>
                         <a:ext uri="{28A0092B-C50C-407E-A947-70E740481C1C}">
                           <a14:useLocalDpi xmlns:a14="http://schemas.microsoft.com/office/drawing/2010/main" val="0"/>

</xml_diff>